<commit_message>
updated skill gap analysis to take out sas
</commit_message>
<xml_diff>
--- a/docs/skill_gap_analysis.docx
+++ b/docs/skill_gap_analysis.docx
@@ -1769,18 +1769,6 @@
           <w:rStyle w:val="StringTok"/>
         </w:rPr>
         <w:t xml:space="preserve">"hadoop"</w:t>
-      </w:r>
-      <w:r>
-        <w:rPr>
-          <w:rStyle w:val="NormalTok"/>
-        </w:rPr>
-        <w:t xml:space="preserve">, </w:t>
-      </w:r>
-      <w:r>
-        <w:rPr>
-          <w:rStyle w:val="StringTok"/>
-        </w:rPr>
-        <w:t xml:space="preserve">"sas"</w:t>
       </w:r>
       <w:r>
         <w:rPr>
@@ -3135,7 +3123,7 @@
               <w:jc w:val="left"/>
             </w:pPr>
             <w:r>
-              <w:t xml:space="preserve">sas</w:t>
+              <w:t xml:space="preserve">power bi</w:t>
             </w:r>
           </w:p>
         </w:tc>
@@ -3147,7 +3135,7 @@
               <w:jc w:val="left"/>
             </w:pPr>
             <w:r>
-              <w:t xml:space="preserve">566</w:t>
+              <w:t xml:space="preserve">494</w:t>
             </w:r>
           </w:p>
         </w:tc>
@@ -3173,7 +3161,7 @@
               <w:jc w:val="left"/>
             </w:pPr>
             <w:r>
-              <w:t xml:space="preserve">power bi</w:t>
+              <w:t xml:space="preserve">java</w:t>
             </w:r>
           </w:p>
         </w:tc>
@@ -3185,7 +3173,7 @@
               <w:jc w:val="left"/>
             </w:pPr>
             <w:r>
-              <w:t xml:space="preserve">494</w:t>
+              <w:t xml:space="preserve">473</w:t>
             </w:r>
           </w:p>
         </w:tc>

</xml_diff>

<commit_message>
updated skill gap analysis
</commit_message>
<xml_diff>
--- a/docs/skill_gap_analysis.docx
+++ b/docs/skill_gap_analysis.docx
@@ -1546,7 +1546,7 @@
         <w:rPr>
           <w:rStyle w:val="CommentTok"/>
         </w:rPr>
-        <w:t xml:space="preserve"># 1️⃣ Define the skills you want to look for</w:t>
+        <w:t xml:space="preserve"># Define the skills we are looking for</w:t>
       </w:r>
       <w:r>
         <w:br/>
@@ -1837,7 +1837,7 @@
         <w:rPr>
           <w:rStyle w:val="CommentTok"/>
         </w:rPr>
-        <w:t xml:space="preserve"># 2️⃣ Compile regex patterns for faster matching</w:t>
+        <w:t xml:space="preserve"># Compile regex patterns for faster matching</w:t>
       </w:r>
       <w:r>
         <w:br/>
@@ -1954,7 +1954,7 @@
         <w:rPr>
           <w:rStyle w:val="CommentTok"/>
         </w:rPr>
-        <w:t xml:space="preserve"># 3️⃣ Initialize a counter to store matches</w:t>
+        <w:t xml:space="preserve"># Initialize a counter to store matches</w:t>
       </w:r>
       <w:r>
         <w:br/>
@@ -1987,7 +1987,7 @@
         <w:rPr>
           <w:rStyle w:val="CommentTok"/>
         </w:rPr>
-        <w:t xml:space="preserve"># 4️⃣ Read the CSV in chunks to avoid memory overload</w:t>
+        <w:t xml:space="preserve"># Read the CSV in chunks to avoid memory overload</w:t>
       </w:r>
       <w:r>
         <w:br/>
@@ -2314,171 +2314,165 @@
         <w:t xml:space="preserve">    </w:t>
       </w:r>
       <w:r>
+        <w:br/>
+      </w:r>
+      <w:r>
+        <w:rPr>
+          <w:rStyle w:val="NormalTok"/>
+        </w:rPr>
+        <w:t xml:space="preserve">    chunk </w:t>
+      </w:r>
+      <w:r>
+        <w:rPr>
+          <w:rStyle w:val="OperatorTok"/>
+        </w:rPr>
+        <w:t xml:space="preserve">=</w:t>
+      </w:r>
+      <w:r>
+        <w:rPr>
+          <w:rStyle w:val="NormalTok"/>
+        </w:rPr>
+        <w:t xml:space="preserve"> chunk[</w:t>
+      </w:r>
+      <w:r>
+        <w:rPr>
+          <w:rStyle w:val="StringTok"/>
+        </w:rPr>
+        <w:t xml:space="preserve">"BODY"</w:t>
+      </w:r>
+      <w:r>
+        <w:rPr>
+          <w:rStyle w:val="NormalTok"/>
+        </w:rPr>
+        <w:t xml:space="preserve">].dropna().</w:t>
+      </w:r>
+      <w:r>
+        <w:rPr>
+          <w:rStyle w:val="BuiltInTok"/>
+        </w:rPr>
+        <w:t xml:space="preserve">str</w:t>
+      </w:r>
+      <w:r>
+        <w:rPr>
+          <w:rStyle w:val="NormalTok"/>
+        </w:rPr>
+        <w:t xml:space="preserve">.lower()</w:t>
+      </w:r>
+      <w:r>
+        <w:br/>
+      </w:r>
+      <w:r>
+        <w:rPr>
+          <w:rStyle w:val="NormalTok"/>
+        </w:rPr>
+        <w:t xml:space="preserve">    </w:t>
+      </w:r>
+      <w:r>
+        <w:br/>
+      </w:r>
+      <w:r>
+        <w:rPr>
+          <w:rStyle w:val="NormalTok"/>
+        </w:rPr>
+        <w:t xml:space="preserve">    </w:t>
+      </w:r>
+      <w:r>
         <w:rPr>
           <w:rStyle w:val="CommentTok"/>
         </w:rPr>
-        <w:t xml:space="preserve"># Drop missing text and convert to lowercase</w:t>
-      </w:r>
-      <w:r>
-        <w:br/>
-      </w:r>
-      <w:r>
-        <w:rPr>
-          <w:rStyle w:val="NormalTok"/>
-        </w:rPr>
-        <w:t xml:space="preserve">    chunk </w:t>
-      </w:r>
-      <w:r>
-        <w:rPr>
-          <w:rStyle w:val="OperatorTok"/>
-        </w:rPr>
-        <w:t xml:space="preserve">=</w:t>
-      </w:r>
-      <w:r>
-        <w:rPr>
-          <w:rStyle w:val="NormalTok"/>
-        </w:rPr>
-        <w:t xml:space="preserve"> chunk[</w:t>
-      </w:r>
-      <w:r>
-        <w:rPr>
-          <w:rStyle w:val="StringTok"/>
-        </w:rPr>
-        <w:t xml:space="preserve">"BODY"</w:t>
-      </w:r>
-      <w:r>
-        <w:rPr>
-          <w:rStyle w:val="NormalTok"/>
-        </w:rPr>
-        <w:t xml:space="preserve">].dropna().</w:t>
+        <w:t xml:space="preserve"># For each job description, count skill occurrences</w:t>
+      </w:r>
+      <w:r>
+        <w:br/>
+      </w:r>
+      <w:r>
+        <w:rPr>
+          <w:rStyle w:val="NormalTok"/>
+        </w:rPr>
+        <w:t xml:space="preserve">    </w:t>
+      </w:r>
+      <w:r>
+        <w:rPr>
+          <w:rStyle w:val="ControlFlowTok"/>
+        </w:rPr>
+        <w:t xml:space="preserve">for</w:t>
+      </w:r>
+      <w:r>
+        <w:rPr>
+          <w:rStyle w:val="NormalTok"/>
+        </w:rPr>
+        <w:t xml:space="preserve"> text </w:t>
+      </w:r>
+      <w:r>
+        <w:rPr>
+          <w:rStyle w:val="KeywordTok"/>
+        </w:rPr>
+        <w:t xml:space="preserve">in</w:t>
+      </w:r>
+      <w:r>
+        <w:rPr>
+          <w:rStyle w:val="NormalTok"/>
+        </w:rPr>
+        <w:t xml:space="preserve"> chunk:</w:t>
+      </w:r>
+      <w:r>
+        <w:br/>
+      </w:r>
+      <w:r>
+        <w:rPr>
+          <w:rStyle w:val="NormalTok"/>
+        </w:rPr>
+        <w:t xml:space="preserve">        </w:t>
+      </w:r>
+      <w:r>
+        <w:rPr>
+          <w:rStyle w:val="ControlFlowTok"/>
+        </w:rPr>
+        <w:t xml:space="preserve">for</w:t>
+      </w:r>
+      <w:r>
+        <w:rPr>
+          <w:rStyle w:val="NormalTok"/>
+        </w:rPr>
+        <w:t xml:space="preserve"> skill, pattern </w:t>
+      </w:r>
+      <w:r>
+        <w:rPr>
+          <w:rStyle w:val="KeywordTok"/>
+        </w:rPr>
+        <w:t xml:space="preserve">in</w:t>
+      </w:r>
+      <w:r>
+        <w:rPr>
+          <w:rStyle w:val="NormalTok"/>
+        </w:rPr>
+        <w:t xml:space="preserve"> pattern_dict.items():</w:t>
+      </w:r>
+      <w:r>
+        <w:br/>
+      </w:r>
+      <w:r>
+        <w:rPr>
+          <w:rStyle w:val="NormalTok"/>
+        </w:rPr>
+        <w:t xml:space="preserve">            skill_counts[skill] </w:t>
+      </w:r>
+      <w:r>
+        <w:rPr>
+          <w:rStyle w:val="OperatorTok"/>
+        </w:rPr>
+        <w:t xml:space="preserve">+=</w:t>
+      </w:r>
+      <w:r>
+        <w:rPr>
+          <w:rStyle w:val="NormalTok"/>
+        </w:rPr>
+        <w:t xml:space="preserve"> </w:t>
       </w:r>
       <w:r>
         <w:rPr>
           <w:rStyle w:val="BuiltInTok"/>
         </w:rPr>
-        <w:t xml:space="preserve">str</w:t>
-      </w:r>
-      <w:r>
-        <w:rPr>
-          <w:rStyle w:val="NormalTok"/>
-        </w:rPr>
-        <w:t xml:space="preserve">.lower()</w:t>
-      </w:r>
-      <w:r>
-        <w:br/>
-      </w:r>
-      <w:r>
-        <w:rPr>
-          <w:rStyle w:val="NormalTok"/>
-        </w:rPr>
-        <w:t xml:space="preserve">    </w:t>
-      </w:r>
-      <w:r>
-        <w:br/>
-      </w:r>
-      <w:r>
-        <w:rPr>
-          <w:rStyle w:val="NormalTok"/>
-        </w:rPr>
-        <w:t xml:space="preserve">    </w:t>
-      </w:r>
-      <w:r>
-        <w:rPr>
-          <w:rStyle w:val="CommentTok"/>
-        </w:rPr>
-        <w:t xml:space="preserve"># For each job description, count skill occurrences</w:t>
-      </w:r>
-      <w:r>
-        <w:br/>
-      </w:r>
-      <w:r>
-        <w:rPr>
-          <w:rStyle w:val="NormalTok"/>
-        </w:rPr>
-        <w:t xml:space="preserve">    </w:t>
-      </w:r>
-      <w:r>
-        <w:rPr>
-          <w:rStyle w:val="ControlFlowTok"/>
-        </w:rPr>
-        <w:t xml:space="preserve">for</w:t>
-      </w:r>
-      <w:r>
-        <w:rPr>
-          <w:rStyle w:val="NormalTok"/>
-        </w:rPr>
-        <w:t xml:space="preserve"> text </w:t>
-      </w:r>
-      <w:r>
-        <w:rPr>
-          <w:rStyle w:val="KeywordTok"/>
-        </w:rPr>
-        <w:t xml:space="preserve">in</w:t>
-      </w:r>
-      <w:r>
-        <w:rPr>
-          <w:rStyle w:val="NormalTok"/>
-        </w:rPr>
-        <w:t xml:space="preserve"> chunk:</w:t>
-      </w:r>
-      <w:r>
-        <w:br/>
-      </w:r>
-      <w:r>
-        <w:rPr>
-          <w:rStyle w:val="NormalTok"/>
-        </w:rPr>
-        <w:t xml:space="preserve">        </w:t>
-      </w:r>
-      <w:r>
-        <w:rPr>
-          <w:rStyle w:val="ControlFlowTok"/>
-        </w:rPr>
-        <w:t xml:space="preserve">for</w:t>
-      </w:r>
-      <w:r>
-        <w:rPr>
-          <w:rStyle w:val="NormalTok"/>
-        </w:rPr>
-        <w:t xml:space="preserve"> skill, pattern </w:t>
-      </w:r>
-      <w:r>
-        <w:rPr>
-          <w:rStyle w:val="KeywordTok"/>
-        </w:rPr>
-        <w:t xml:space="preserve">in</w:t>
-      </w:r>
-      <w:r>
-        <w:rPr>
-          <w:rStyle w:val="NormalTok"/>
-        </w:rPr>
-        <w:t xml:space="preserve"> pattern_dict.items():</w:t>
-      </w:r>
-      <w:r>
-        <w:br/>
-      </w:r>
-      <w:r>
-        <w:rPr>
-          <w:rStyle w:val="NormalTok"/>
-        </w:rPr>
-        <w:t xml:space="preserve">            skill_counts[skill] </w:t>
-      </w:r>
-      <w:r>
-        <w:rPr>
-          <w:rStyle w:val="OperatorTok"/>
-        </w:rPr>
-        <w:t xml:space="preserve">+=</w:t>
-      </w:r>
-      <w:r>
-        <w:rPr>
-          <w:rStyle w:val="NormalTok"/>
-        </w:rPr>
-        <w:t xml:space="preserve"> </w:t>
-      </w:r>
-      <w:r>
-        <w:rPr>
-          <w:rStyle w:val="BuiltInTok"/>
-        </w:rPr>
         <w:t xml:space="preserve">len</w:t>
       </w:r>
       <w:r>
@@ -2494,12 +2488,6 @@
         <w:br/>
       </w:r>
       <w:r>
-        <w:rPr>
-          <w:rStyle w:val="CommentTok"/>
-        </w:rPr>
-        <w:t xml:space="preserve"># 5️⃣ Get the top 5 most common skills</w:t>
-      </w:r>
-      <w:r>
         <w:br/>
       </w:r>
       <w:r>
@@ -2534,15 +2522,6 @@
       </w:r>
       <w:r>
         <w:br/>
-      </w:r>
-      <w:r>
-        <w:br/>
-      </w:r>
-      <w:r>
-        <w:rPr>
-          <w:rStyle w:val="CommentTok"/>
-        </w:rPr>
-        <w:t xml:space="preserve"># 6️⃣ Print results neatly</w:t>
       </w:r>
       <w:r>
         <w:br/>

</xml_diff>